<commit_message>
Final version, improve validasi input dan FileChooser
</commit_message>
<xml_diff>
--- a/Log Act.docx
+++ b/Log Act.docx
@@ -9,8 +9,6 @@
           <w:lang w:val="en-US"/>
         </w:rPr>
       </w:pPr>
-      <w:bookmarkStart w:id="0" w:name="_GoBack"/>
-      <w:bookmarkEnd w:id="0"/>
       <w:r>
         <w:rPr>
           <w:b/>
@@ -18,6 +16,102 @@
         </w:rPr>
         <w:t>Log Act</w:t>
       </w:r>
+      <w:r>
+        <w:rPr>
+          <w:b/>
+          <w:lang w:val="en-US"/>
+        </w:rPr>
+        <w:t xml:space="preserve">ivity – </w:t>
+      </w:r>
+      <w:proofErr w:type="spellStart"/>
+      <w:r>
+        <w:rPr>
+          <w:b/>
+          <w:lang w:val="en-US"/>
+        </w:rPr>
+        <w:t>Kelompok</w:t>
+      </w:r>
+      <w:proofErr w:type="spellEnd"/>
+      <w:r>
+        <w:rPr>
+          <w:b/>
+          <w:lang w:val="en-US"/>
+        </w:rPr>
+        <w:t xml:space="preserve"> 7</w:t>
+      </w:r>
+    </w:p>
+    <w:p>
+      <w:pPr>
+        <w:rPr>
+          <w:b/>
+          <w:lang w:val="en-US"/>
+        </w:rPr>
+      </w:pPr>
+      <w:proofErr w:type="spellStart"/>
+      <w:r>
+        <w:rPr>
+          <w:b/>
+          <w:lang w:val="en-US"/>
+        </w:rPr>
+        <w:t>Tugas</w:t>
+      </w:r>
+      <w:proofErr w:type="spellEnd"/>
+      <w:r>
+        <w:rPr>
+          <w:b/>
+          <w:lang w:val="en-US"/>
+        </w:rPr>
+        <w:t xml:space="preserve"> </w:t>
+      </w:r>
+      <w:proofErr w:type="spellStart"/>
+      <w:r>
+        <w:rPr>
+          <w:b/>
+          <w:lang w:val="en-US"/>
+        </w:rPr>
+        <w:t>Besar</w:t>
+      </w:r>
+      <w:proofErr w:type="spellEnd"/>
+      <w:r>
+        <w:rPr>
+          <w:b/>
+          <w:lang w:val="en-US"/>
+        </w:rPr>
+        <w:t xml:space="preserve"> 1 IF3170 </w:t>
+      </w:r>
+      <w:proofErr w:type="spellStart"/>
+      <w:r>
+        <w:rPr>
+          <w:b/>
+          <w:lang w:val="en-US"/>
+        </w:rPr>
+        <w:t>Intelegensi</w:t>
+      </w:r>
+      <w:proofErr w:type="spellEnd"/>
+      <w:r>
+        <w:rPr>
+          <w:b/>
+          <w:lang w:val="en-US"/>
+        </w:rPr>
+        <w:t xml:space="preserve"> </w:t>
+      </w:r>
+      <w:proofErr w:type="spellStart"/>
+      <w:r>
+        <w:rPr>
+          <w:b/>
+          <w:lang w:val="en-US"/>
+        </w:rPr>
+        <w:t>Buatan</w:t>
+      </w:r>
+      <w:proofErr w:type="spellEnd"/>
+    </w:p>
+    <w:p>
+      <w:pPr>
+        <w:rPr>
+          <w:b/>
+          <w:lang w:val="en-US"/>
+        </w:rPr>
+      </w:pPr>
     </w:p>
     <w:tbl>
       <w:tblPr>
@@ -139,6 +233,20 @@
               <w:t xml:space="preserve"> Stephanie</w:t>
             </w:r>
           </w:p>
+          <w:p>
+            <w:pPr>
+              <w:jc w:val="center"/>
+              <w:rPr>
+                <w:lang w:val="en-US"/>
+              </w:rPr>
+            </w:pPr>
+            <w:r>
+              <w:rPr>
+                <w:lang w:val="en-US"/>
+              </w:rPr>
+              <w:t>13512005</w:t>
+            </w:r>
+          </w:p>
         </w:tc>
         <w:tc>
           <w:tcPr>
@@ -197,19 +305,7 @@
               <w:rPr>
                 <w:lang w:val="en-US"/>
               </w:rPr>
-              <w:t xml:space="preserve"> </w:t>
-            </w:r>
-            <w:r>
-              <w:rPr>
-                <w:lang w:val="en-US"/>
-              </w:rPr>
-              <w:t xml:space="preserve">rule </w:t>
-            </w:r>
-            <w:r>
-              <w:rPr>
-                <w:lang w:val="en-US"/>
-              </w:rPr>
-              <w:t>naked-single</w:t>
+              <w:t xml:space="preserve"> rule naked-single</w:t>
             </w:r>
           </w:p>
         </w:tc>
@@ -545,6 +641,20 @@
             </w:r>
             <w:proofErr w:type="spellEnd"/>
           </w:p>
+          <w:p>
+            <w:pPr>
+              <w:jc w:val="center"/>
+              <w:rPr>
+                <w:lang w:val="en-US"/>
+              </w:rPr>
+            </w:pPr>
+            <w:r>
+              <w:rPr>
+                <w:lang w:val="en-US"/>
+              </w:rPr>
+              <w:t>13512029</w:t>
+            </w:r>
+          </w:p>
         </w:tc>
         <w:tc>
           <w:tcPr>
@@ -827,6 +937,20 @@
             </w:r>
             <w:proofErr w:type="spellEnd"/>
           </w:p>
+          <w:p>
+            <w:pPr>
+              <w:jc w:val="center"/>
+              <w:rPr>
+                <w:lang w:val="en-US"/>
+              </w:rPr>
+            </w:pPr>
+            <w:r>
+              <w:rPr>
+                <w:lang w:val="en-US"/>
+              </w:rPr>
+              <w:t>13512048</w:t>
+            </w:r>
+          </w:p>
         </w:tc>
         <w:tc>
           <w:tcPr>
@@ -1050,30 +1174,22 @@
               <w:rPr>
                 <w:lang w:val="en-US"/>
               </w:rPr>
-              <w:t xml:space="preserve">4. </w:t>
-            </w:r>
-            <w:proofErr w:type="spellStart"/>
-            <w:r>
-              <w:rPr>
-                <w:lang w:val="en-US"/>
-              </w:rPr>
-              <w:t>Rakhmatullah</w:t>
-            </w:r>
-            <w:proofErr w:type="spellEnd"/>
-            <w:r>
-              <w:rPr>
-                <w:lang w:val="en-US"/>
-              </w:rPr>
-              <w:t xml:space="preserve"> Yoga </w:t>
-            </w:r>
-            <w:proofErr w:type="spellStart"/>
-            <w:r>
-              <w:rPr>
-                <w:lang w:val="en-US"/>
-              </w:rPr>
-              <w:t>Sutrisna</w:t>
-            </w:r>
-            <w:proofErr w:type="spellEnd"/>
+              <w:t>4. Rakhmatullah Yoga Sutrisna</w:t>
+            </w:r>
+          </w:p>
+          <w:p>
+            <w:pPr>
+              <w:jc w:val="center"/>
+              <w:rPr>
+                <w:lang w:val="en-US"/>
+              </w:rPr>
+            </w:pPr>
+            <w:r>
+              <w:rPr>
+                <w:lang w:val="en-US"/>
+              </w:rPr>
+              <w:t>13512053</w:t>
+            </w:r>
           </w:p>
         </w:tc>
         <w:tc>
@@ -1088,6 +1204,26 @@
                 <w:lang w:val="en-US"/>
               </w:rPr>
             </w:pPr>
+            <w:r>
+              <w:rPr>
+                <w:lang w:val="en-US"/>
+              </w:rPr>
+              <w:t xml:space="preserve">10 </w:t>
+            </w:r>
+            <w:proofErr w:type="spellStart"/>
+            <w:r>
+              <w:rPr>
+                <w:lang w:val="en-US"/>
+              </w:rPr>
+              <w:t>Oktober</w:t>
+            </w:r>
+            <w:proofErr w:type="spellEnd"/>
+            <w:r>
+              <w:rPr>
+                <w:lang w:val="en-US"/>
+              </w:rPr>
+              <w:t xml:space="preserve"> 2014</w:t>
+            </w:r>
           </w:p>
         </w:tc>
         <w:tc>
@@ -1101,6 +1237,48 @@
                 <w:lang w:val="en-US"/>
               </w:rPr>
             </w:pPr>
+            <w:proofErr w:type="spellStart"/>
+            <w:r>
+              <w:rPr>
+                <w:lang w:val="en-US"/>
+              </w:rPr>
+              <w:t>Mencari</w:t>
+            </w:r>
+            <w:proofErr w:type="spellEnd"/>
+            <w:r>
+              <w:rPr>
+                <w:lang w:val="en-US"/>
+              </w:rPr>
+              <w:t xml:space="preserve"> </w:t>
+            </w:r>
+            <w:proofErr w:type="spellStart"/>
+            <w:r>
+              <w:rPr>
+                <w:lang w:val="en-US"/>
+              </w:rPr>
+              <w:t>referensi</w:t>
+            </w:r>
+            <w:proofErr w:type="spellEnd"/>
+            <w:r>
+              <w:rPr>
+                <w:lang w:val="en-US"/>
+              </w:rPr>
+              <w:t xml:space="preserve"> </w:t>
+            </w:r>
+            <w:proofErr w:type="spellStart"/>
+            <w:r>
+              <w:rPr>
+                <w:lang w:val="en-US"/>
+              </w:rPr>
+              <w:t>untuk</w:t>
+            </w:r>
+            <w:proofErr w:type="spellEnd"/>
+            <w:r>
+              <w:rPr>
+                <w:lang w:val="en-US"/>
+              </w:rPr>
+              <w:t xml:space="preserve"> interface program</w:t>
+            </w:r>
           </w:p>
         </w:tc>
       </w:tr>
@@ -1132,6 +1310,26 @@
                 <w:lang w:val="en-US"/>
               </w:rPr>
             </w:pPr>
+            <w:r>
+              <w:rPr>
+                <w:lang w:val="en-US"/>
+              </w:rPr>
+              <w:t xml:space="preserve">11 </w:t>
+            </w:r>
+            <w:proofErr w:type="spellStart"/>
+            <w:r>
+              <w:rPr>
+                <w:lang w:val="en-US"/>
+              </w:rPr>
+              <w:t>Oktober</w:t>
+            </w:r>
+            <w:proofErr w:type="spellEnd"/>
+            <w:r>
+              <w:rPr>
+                <w:lang w:val="en-US"/>
+              </w:rPr>
+              <w:t xml:space="preserve"> 2014</w:t>
+            </w:r>
           </w:p>
         </w:tc>
         <w:tc>
@@ -1145,6 +1343,62 @@
                 <w:lang w:val="en-US"/>
               </w:rPr>
             </w:pPr>
+            <w:proofErr w:type="spellStart"/>
+            <w:r>
+              <w:rPr>
+                <w:lang w:val="en-US"/>
+              </w:rPr>
+              <w:t>Eksplorasi</w:t>
+            </w:r>
+            <w:proofErr w:type="spellEnd"/>
+            <w:r>
+              <w:rPr>
+                <w:lang w:val="en-US"/>
+              </w:rPr>
+              <w:t xml:space="preserve"> </w:t>
+            </w:r>
+            <w:proofErr w:type="spellStart"/>
+            <w:r>
+              <w:rPr>
+                <w:lang w:val="en-US"/>
+              </w:rPr>
+              <w:t>contoh</w:t>
+            </w:r>
+            <w:proofErr w:type="spellEnd"/>
+            <w:r>
+              <w:rPr>
+                <w:lang w:val="en-US"/>
+              </w:rPr>
+              <w:t xml:space="preserve"> program interface </w:t>
+            </w:r>
+            <w:proofErr w:type="spellStart"/>
+            <w:r>
+              <w:rPr>
+                <w:lang w:val="en-US"/>
+              </w:rPr>
+              <w:t>dan</w:t>
+            </w:r>
+            <w:proofErr w:type="spellEnd"/>
+            <w:r>
+              <w:rPr>
+                <w:lang w:val="en-US"/>
+              </w:rPr>
+              <w:t xml:space="preserve"> passing parameter </w:t>
+            </w:r>
+            <w:proofErr w:type="spellStart"/>
+            <w:r>
+              <w:rPr>
+                <w:lang w:val="en-US"/>
+              </w:rPr>
+              <w:t>dengan</w:t>
+            </w:r>
+            <w:proofErr w:type="spellEnd"/>
+            <w:r>
+              <w:rPr>
+                <w:lang w:val="en-US"/>
+              </w:rPr>
+              <w:t xml:space="preserve"> clips</w:t>
+            </w:r>
           </w:p>
         </w:tc>
       </w:tr>
@@ -1176,6 +1430,26 @@
                 <w:lang w:val="en-US"/>
               </w:rPr>
             </w:pPr>
+            <w:r>
+              <w:rPr>
+                <w:lang w:val="en-US"/>
+              </w:rPr>
+              <w:t xml:space="preserve">12 </w:t>
+            </w:r>
+            <w:proofErr w:type="spellStart"/>
+            <w:r>
+              <w:rPr>
+                <w:lang w:val="en-US"/>
+              </w:rPr>
+              <w:t>Oktober</w:t>
+            </w:r>
+            <w:proofErr w:type="spellEnd"/>
+            <w:r>
+              <w:rPr>
+                <w:lang w:val="en-US"/>
+              </w:rPr>
+              <w:t xml:space="preserve"> 2014</w:t>
+            </w:r>
           </w:p>
         </w:tc>
         <w:tc>
@@ -1189,6 +1463,90 @@
                 <w:lang w:val="en-US"/>
               </w:rPr>
             </w:pPr>
+            <w:proofErr w:type="spellStart"/>
+            <w:r>
+              <w:rPr>
+                <w:lang w:val="en-US"/>
+              </w:rPr>
+              <w:t>Membuat</w:t>
+            </w:r>
+            <w:proofErr w:type="spellEnd"/>
+            <w:r>
+              <w:rPr>
+                <w:lang w:val="en-US"/>
+              </w:rPr>
+              <w:t xml:space="preserve"> </w:t>
+            </w:r>
+            <w:proofErr w:type="spellStart"/>
+            <w:r>
+              <w:rPr>
+                <w:lang w:val="en-US"/>
+              </w:rPr>
+              <w:t>desain</w:t>
+            </w:r>
+            <w:proofErr w:type="spellEnd"/>
+            <w:r>
+              <w:rPr>
+                <w:lang w:val="en-US"/>
+              </w:rPr>
+              <w:t xml:space="preserve"> </w:t>
+            </w:r>
+            <w:proofErr w:type="spellStart"/>
+            <w:r>
+              <w:rPr>
+                <w:lang w:val="en-US"/>
+              </w:rPr>
+              <w:t>antarmuka</w:t>
+            </w:r>
+            <w:proofErr w:type="spellEnd"/>
+            <w:r>
+              <w:rPr>
+                <w:lang w:val="en-US"/>
+              </w:rPr>
+              <w:t xml:space="preserve"> </w:t>
+            </w:r>
+            <w:proofErr w:type="spellStart"/>
+            <w:r>
+              <w:rPr>
+                <w:lang w:val="en-US"/>
+              </w:rPr>
+              <w:t>dan</w:t>
+            </w:r>
+            <w:proofErr w:type="spellEnd"/>
+            <w:r>
+              <w:rPr>
+                <w:lang w:val="en-US"/>
+              </w:rPr>
+              <w:t xml:space="preserve"> </w:t>
+            </w:r>
+            <w:proofErr w:type="spellStart"/>
+            <w:r>
+              <w:rPr>
+                <w:lang w:val="en-US"/>
+              </w:rPr>
+              <w:t>struktur</w:t>
+            </w:r>
+            <w:proofErr w:type="spellEnd"/>
+            <w:r>
+              <w:rPr>
+                <w:lang w:val="en-US"/>
+              </w:rPr>
+              <w:t xml:space="preserve"> data </w:t>
+            </w:r>
+            <w:proofErr w:type="spellStart"/>
+            <w:r>
+              <w:rPr>
+                <w:lang w:val="en-US"/>
+              </w:rPr>
+              <w:t>matriks</w:t>
+            </w:r>
+            <w:proofErr w:type="spellEnd"/>
+            <w:r>
+              <w:rPr>
+                <w:lang w:val="en-US"/>
+              </w:rPr>
+              <w:t xml:space="preserve"> Sudoku</w:t>
+            </w:r>
           </w:p>
         </w:tc>
       </w:tr>
@@ -1220,6 +1578,26 @@
                 <w:lang w:val="en-US"/>
               </w:rPr>
             </w:pPr>
+            <w:r>
+              <w:rPr>
+                <w:lang w:val="en-US"/>
+              </w:rPr>
+              <w:t xml:space="preserve">13 </w:t>
+            </w:r>
+            <w:proofErr w:type="spellStart"/>
+            <w:r>
+              <w:rPr>
+                <w:lang w:val="en-US"/>
+              </w:rPr>
+              <w:t>Oktober</w:t>
+            </w:r>
+            <w:proofErr w:type="spellEnd"/>
+            <w:r>
+              <w:rPr>
+                <w:lang w:val="en-US"/>
+              </w:rPr>
+              <w:t xml:space="preserve"> 2014</w:t>
+            </w:r>
           </w:p>
         </w:tc>
         <w:tc>
@@ -1233,6 +1611,76 @@
                 <w:lang w:val="en-US"/>
               </w:rPr>
             </w:pPr>
+            <w:proofErr w:type="spellStart"/>
+            <w:r>
+              <w:rPr>
+                <w:lang w:val="en-US"/>
+              </w:rPr>
+              <w:t>Membuat</w:t>
+            </w:r>
+            <w:proofErr w:type="spellEnd"/>
+            <w:r>
+              <w:rPr>
+                <w:lang w:val="en-US"/>
+              </w:rPr>
+              <w:t xml:space="preserve"> </w:t>
+            </w:r>
+            <w:proofErr w:type="spellStart"/>
+            <w:r>
+              <w:rPr>
+                <w:lang w:val="en-US"/>
+              </w:rPr>
+              <w:t>prosedur</w:t>
+            </w:r>
+            <w:proofErr w:type="spellEnd"/>
+            <w:r>
+              <w:rPr>
+                <w:lang w:val="en-US"/>
+              </w:rPr>
+              <w:t xml:space="preserve"> parsing </w:t>
+            </w:r>
+            <w:proofErr w:type="spellStart"/>
+            <w:r>
+              <w:rPr>
+                <w:lang w:val="en-US"/>
+              </w:rPr>
+              <w:t>matriks</w:t>
+            </w:r>
+            <w:proofErr w:type="spellEnd"/>
+            <w:r>
+              <w:rPr>
+                <w:lang w:val="en-US"/>
+              </w:rPr>
+              <w:t xml:space="preserve"> </w:t>
+            </w:r>
+            <w:proofErr w:type="spellStart"/>
+            <w:r>
+              <w:rPr>
+                <w:lang w:val="en-US"/>
+              </w:rPr>
+              <w:t>dari</w:t>
+            </w:r>
+            <w:proofErr w:type="spellEnd"/>
+            <w:r>
+              <w:rPr>
+                <w:lang w:val="en-US"/>
+              </w:rPr>
+              <w:t xml:space="preserve"> GUI </w:t>
+            </w:r>
+            <w:proofErr w:type="spellStart"/>
+            <w:r>
+              <w:rPr>
+                <w:lang w:val="en-US"/>
+              </w:rPr>
+              <w:t>ke</w:t>
+            </w:r>
+            <w:proofErr w:type="spellEnd"/>
+            <w:r>
+              <w:rPr>
+                <w:lang w:val="en-US"/>
+              </w:rPr>
+              <w:t xml:space="preserve"> clips environment</w:t>
+            </w:r>
           </w:p>
         </w:tc>
       </w:tr>
@@ -1344,6 +1792,22 @@
               </w:rPr>
               <w:t>5. William Stefan Hartono</w:t>
             </w:r>
+          </w:p>
+          <w:p>
+            <w:pPr>
+              <w:jc w:val="center"/>
+              <w:rPr>
+                <w:lang w:val="en-US"/>
+              </w:rPr>
+            </w:pPr>
+            <w:r>
+              <w:rPr>
+                <w:lang w:val="en-US"/>
+              </w:rPr>
+              <w:t>13512098</w:t>
+            </w:r>
+            <w:bookmarkStart w:id="0" w:name="_GoBack"/>
+            <w:bookmarkEnd w:id="0"/>
           </w:p>
         </w:tc>
         <w:tc>
@@ -2165,6 +2629,17 @@
       </w:tblCellMar>
     </w:tblPr>
   </w:style>
+  <w:style w:type="paragraph" w:styleId="ListParagraph">
+    <w:name w:val="List Paragraph"/>
+    <w:basedOn w:val="Normal"/>
+    <w:uiPriority w:val="34"/>
+    <w:qFormat/>
+    <w:rsid w:val="00CA38A8"/>
+    <w:pPr>
+      <w:ind w:left="720"/>
+      <w:contextualSpacing/>
+    </w:pPr>
+  </w:style>
 </w:styles>
 </file>
 

</xml_diff>